<commit_message>
Editied widen thermostat setpoint meaure.rb and specification document
</commit_message>
<xml_diff>
--- a/design_docs/Widen Thermostat Setpoint.docx
+++ b/design_docs/Widen Thermostat Setpoint.docx
@@ -1285,8 +1285,6 @@
           <w:szCs w:val="24"/>
         </w:rPr>
       </w:pPr>
-      <w:bookmarkStart w:id="0" w:name="_GoBack"/>
-      <w:bookmarkEnd w:id="0"/>
     </w:p>
     <w:p>
       <w:pPr>
@@ -1310,23 +1308,6 @@
     </w:p>
     <w:p>
       <w:pPr>
-        <w:pStyle w:val="ListParagraph"/>
-        <w:rPr>
-          <w:sz w:val="24"/>
-          <w:szCs w:val="24"/>
-        </w:rPr>
-      </w:pPr>
-    </w:p>
-    <w:p>
-      <w:pPr>
-        <w:rPr>
-          <w:sz w:val="24"/>
-          <w:szCs w:val="24"/>
-        </w:rPr>
-      </w:pPr>
-    </w:p>
-    <w:p>
-      <w:pPr>
         <w:pStyle w:val="Heading3"/>
         <w:rPr>
           <w:rFonts w:asciiTheme="minorHAnsi" w:hAnsiTheme="minorHAnsi"/>
@@ -1425,33 +1406,34 @@
           <w:sz w:val="24"/>
           <w:szCs w:val="24"/>
         </w:rPr>
+        <w:t>Medium Office</w:t>
+      </w:r>
+      <w:r>
+        <w:rPr>
+          <w:b/>
+          <w:sz w:val="24"/>
+          <w:szCs w:val="24"/>
+        </w:rPr>
+        <w:t xml:space="preserve"> </w:t>
+      </w:r>
+    </w:p>
+    <w:p>
+      <w:pPr>
+        <w:pStyle w:val="ListParagraph"/>
+        <w:rPr>
+          <w:b/>
+          <w:sz w:val="24"/>
+          <w:szCs w:val="24"/>
+        </w:rPr>
+      </w:pPr>
+      <w:r>
+        <w:rPr>
+          <w:b/>
+          <w:noProof/>
+          <w:sz w:val="24"/>
+          <w:szCs w:val="24"/>
+        </w:rPr>
         <w:lastRenderedPageBreak/>
-        <w:t>Medium Office</w:t>
-      </w:r>
-      <w:r>
-        <w:rPr>
-          <w:b/>
-          <w:sz w:val="24"/>
-          <w:szCs w:val="24"/>
-        </w:rPr>
-        <w:t xml:space="preserve"> </w:t>
-      </w:r>
-    </w:p>
-    <w:p>
-      <w:pPr>
-        <w:pStyle w:val="ListParagraph"/>
-        <w:rPr>
-          <w:b/>
-          <w:sz w:val="24"/>
-          <w:szCs w:val="24"/>
-        </w:rPr>
-      </w:pPr>
-      <w:r>
-        <w:rPr>
-          <w:b/>
-          <w:sz w:val="24"/>
-          <w:szCs w:val="24"/>
-        </w:rPr>
         <w:drawing>
           <wp:inline distT="0" distB="0" distL="0" distR="0" wp14:anchorId="176EEEFC" wp14:editId="15D30839">
             <wp:extent cx="5288889" cy="3724259"/>
@@ -1523,6 +1505,7 @@
       <w:r>
         <w:rPr>
           <w:b/>
+          <w:noProof/>
           <w:sz w:val="24"/>
           <w:szCs w:val="24"/>
         </w:rPr>
@@ -1592,7 +1575,6 @@
           <w:sz w:val="24"/>
           <w:szCs w:val="24"/>
         </w:rPr>
-        <w:lastRenderedPageBreak/>
         <w:t>Primary School</w:t>
       </w:r>
     </w:p>
@@ -1615,6 +1597,7 @@
           <w:sz w:val="24"/>
           <w:szCs w:val="24"/>
         </w:rPr>
+        <w:lastRenderedPageBreak/>
         <w:t>Secondary School</w:t>
       </w:r>
     </w:p>
@@ -1682,6 +1665,7 @@
       <w:r>
         <w:rPr>
           <w:b/>
+          <w:noProof/>
           <w:sz w:val="24"/>
           <w:szCs w:val="24"/>
         </w:rPr>
@@ -1807,6 +1791,35 @@
     </w:p>
     <w:p>
       <w:pPr>
+        <w:rPr>
+          <w:b/>
+          <w:sz w:val="24"/>
+          <w:szCs w:val="24"/>
+        </w:rPr>
+      </w:pPr>
+      <w:r>
+        <w:rPr>
+          <w:b/>
+          <w:sz w:val="24"/>
+          <w:szCs w:val="24"/>
+        </w:rPr>
+        <w:br w:type="page"/>
+      </w:r>
+    </w:p>
+    <w:p>
+      <w:pPr>
+        <w:pStyle w:val="ListParagraph"/>
+        <w:rPr>
+          <w:b/>
+          <w:sz w:val="24"/>
+          <w:szCs w:val="24"/>
+        </w:rPr>
+      </w:pPr>
+      <w:bookmarkStart w:id="0" w:name="_GoBack"/>
+      <w:bookmarkEnd w:id="0"/>
+    </w:p>
+    <w:p>
+      <w:pPr>
         <w:pStyle w:val="ListParagraph"/>
         <w:numPr>
           <w:ilvl w:val="0"/>
@@ -1829,6 +1842,68 @@
     </w:p>
     <w:p>
       <w:pPr>
+        <w:rPr>
+          <w:b/>
+          <w:sz w:val="24"/>
+          <w:szCs w:val="24"/>
+        </w:rPr>
+      </w:pPr>
+      <w:r>
+        <w:rPr>
+          <w:noProof/>
+        </w:rPr>
+        <w:drawing>
+          <wp:inline distT="0" distB="0" distL="0" distR="0" wp14:anchorId="3AD2301D" wp14:editId="2C8C97F6">
+            <wp:extent cx="5414232" cy="3789274"/>
+            <wp:effectExtent l="0" t="0" r="0" b="1905"/>
+            <wp:docPr id="5" name="Picture 5" descr="C:\Users\cbalbach\AppData\Local\Temp\SNAGHTML2a9dff16.PNG"/>
+            <wp:cNvGraphicFramePr>
+              <a:graphicFrameLocks xmlns:a="http://schemas.openxmlformats.org/drawingml/2006/main" noChangeAspect="1"/>
+            </wp:cNvGraphicFramePr>
+            <a:graphic xmlns:a="http://schemas.openxmlformats.org/drawingml/2006/main">
+              <a:graphicData uri="http://schemas.openxmlformats.org/drawingml/2006/picture">
+                <pic:pic xmlns:pic="http://schemas.openxmlformats.org/drawingml/2006/picture">
+                  <pic:nvPicPr>
+                    <pic:cNvPr id="0" name="Picture 1" descr="C:\Users\cbalbach\AppData\Local\Temp\SNAGHTML2a9dff16.PNG"/>
+                    <pic:cNvPicPr>
+                      <a:picLocks noChangeAspect="1" noChangeArrowheads="1"/>
+                    </pic:cNvPicPr>
+                  </pic:nvPicPr>
+                  <pic:blipFill>
+                    <a:blip r:embed="rId12">
+                      <a:extLst>
+                        <a:ext uri="{28A0092B-C50C-407E-A947-70E740481C1C}">
+                          <a14:useLocalDpi xmlns:a14="http://schemas.microsoft.com/office/drawing/2010/main" val="0"/>
+                        </a:ext>
+                      </a:extLst>
+                    </a:blip>
+                    <a:srcRect/>
+                    <a:stretch>
+                      <a:fillRect/>
+                    </a:stretch>
+                  </pic:blipFill>
+                  <pic:spPr bwMode="auto">
+                    <a:xfrm>
+                      <a:off x="0" y="0"/>
+                      <a:ext cx="5415462" cy="3790135"/>
+                    </a:xfrm>
+                    <a:prstGeom prst="rect">
+                      <a:avLst/>
+                    </a:prstGeom>
+                    <a:noFill/>
+                    <a:ln>
+                      <a:noFill/>
+                    </a:ln>
+                  </pic:spPr>
+                </pic:pic>
+              </a:graphicData>
+            </a:graphic>
+          </wp:inline>
+        </w:drawing>
+      </w:r>
+    </w:p>
+    <w:p>
+      <w:pPr>
         <w:pStyle w:val="ListParagraph"/>
         <w:numPr>
           <w:ilvl w:val="0"/>
@@ -2000,43 +2075,44 @@
           <w:sz w:val="24"/>
           <w:szCs w:val="24"/>
         </w:rPr>
+        <w:t>Small Hotel</w:t>
+      </w:r>
+      <w:r>
+        <w:rPr>
+          <w:b/>
+          <w:sz w:val="24"/>
+          <w:szCs w:val="24"/>
+        </w:rPr>
+        <w:t xml:space="preserve"> </w:t>
+      </w:r>
+    </w:p>
+    <w:p>
+      <w:pPr>
+        <w:pStyle w:val="ListParagraph"/>
+        <w:rPr>
+          <w:b/>
+          <w:sz w:val="24"/>
+          <w:szCs w:val="24"/>
+        </w:rPr>
+      </w:pPr>
+    </w:p>
+    <w:p>
+      <w:pPr>
+        <w:pStyle w:val="ListParagraph"/>
+        <w:rPr>
+          <w:b/>
+          <w:sz w:val="24"/>
+          <w:szCs w:val="24"/>
+        </w:rPr>
+      </w:pPr>
+      <w:r>
+        <w:rPr>
+          <w:b/>
+          <w:noProof/>
+          <w:sz w:val="24"/>
+          <w:szCs w:val="24"/>
+        </w:rPr>
         <w:lastRenderedPageBreak/>
-        <w:t>Small Hotel</w:t>
-      </w:r>
-      <w:r>
-        <w:rPr>
-          <w:b/>
-          <w:sz w:val="24"/>
-          <w:szCs w:val="24"/>
-        </w:rPr>
-        <w:t xml:space="preserve"> </w:t>
-      </w:r>
-    </w:p>
-    <w:p>
-      <w:pPr>
-        <w:pStyle w:val="ListParagraph"/>
-        <w:rPr>
-          <w:b/>
-          <w:sz w:val="24"/>
-          <w:szCs w:val="24"/>
-        </w:rPr>
-      </w:pPr>
-    </w:p>
-    <w:p>
-      <w:pPr>
-        <w:pStyle w:val="ListParagraph"/>
-        <w:rPr>
-          <w:b/>
-          <w:sz w:val="24"/>
-          <w:szCs w:val="24"/>
-        </w:rPr>
-      </w:pPr>
-      <w:r>
-        <w:rPr>
-          <w:b/>
-          <w:sz w:val="24"/>
-          <w:szCs w:val="24"/>
-        </w:rPr>
         <w:drawing>
           <wp:inline distT="0" distB="0" distL="0" distR="0" wp14:anchorId="40C6AA99" wp14:editId="208B85E7">
             <wp:extent cx="5943600" cy="4216400"/>
@@ -2053,7 +2129,7 @@
                     <pic:cNvPicPr/>
                   </pic:nvPicPr>
                   <pic:blipFill>
-                    <a:blip r:embed="rId12"/>
+                    <a:blip r:embed="rId13"/>
                     <a:stretch>
                       <a:fillRect/>
                     </a:stretch>
@@ -2115,7 +2191,7 @@
       </w:pPr>
     </w:p>
     <w:sectPr>
-      <w:footerReference w:type="default" r:id="rId13"/>
+      <w:footerReference w:type="default" r:id="rId14"/>
       <w:pgSz w:w="12240" w:h="15840"/>
       <w:pgMar w:top="1440" w:right="1440" w:bottom="1440" w:left="1440" w:header="720" w:footer="720" w:gutter="0"/>
       <w:cols w:space="720"/>
@@ -2186,7 +2262,7 @@
           <w:rPr>
             <w:noProof/>
           </w:rPr>
-          <w:t>2</w:t>
+          <w:t>5</w:t>
         </w:r>
         <w:r>
           <w:rPr>
@@ -4702,7 +4778,7 @@
 </file>
 
 <file path=customXml/itemProps1.xml><?xml version="1.0" encoding="utf-8"?>
-<ds:datastoreItem xmlns:ds="http://schemas.openxmlformats.org/officeDocument/2006/customXml" ds:itemID="{5E482930-CB3F-449A-8DBB-955B928AA7B1}">
+<ds:datastoreItem xmlns:ds="http://schemas.openxmlformats.org/officeDocument/2006/customXml" ds:itemID="{C0381191-FEA3-4706-AE77-09C1AB774B31}">
   <ds:schemaRefs>
     <ds:schemaRef ds:uri="http://schemas.openxmlformats.org/officeDocument/2006/bibliography"/>
   </ds:schemaRefs>

</xml_diff>